<commit_message>
One update to the title
</commit_message>
<xml_diff>
--- a/DSCI591DataAcquisitionandPer-ProcessingReporttemplate.docx
+++ b/DSCI591DataAcquisitionandPer-ProcessingReporttemplate.docx
@@ -11,13 +11,31 @@
           <w:szCs w:val="40"/>
         </w:rPr>
       </w:pPr>
-      <w:proofErr w:type="spellStart"/>
       <w:r>
         <w:rPr>
           <w:rFonts w:ascii="Times New Roman" w:hAnsi="Times New Roman" w:cs="Times New Roman"/>
           <w:sz w:val="40"/>
           <w:szCs w:val="40"/>
         </w:rPr>
+        <w:t>Amazon Customer Review Sentiment Analysis</w:t>
+      </w:r>
+    </w:p>
+    <w:p>
+      <w:pPr>
+        <w:jc w:val="center"/>
+        <w:rPr>
+          <w:rFonts w:ascii="Times New Roman" w:hAnsi="Times New Roman" w:cs="Times New Roman"/>
+          <w:sz w:val="40"/>
+          <w:szCs w:val="40"/>
+        </w:rPr>
+      </w:pPr>
+      <w:proofErr w:type="spellStart"/>
+      <w:r>
+        <w:rPr>
+          <w:rFonts w:ascii="Times New Roman" w:hAnsi="Times New Roman" w:cs="Times New Roman"/>
+          <w:sz w:val="40"/>
+          <w:szCs w:val="40"/>
+        </w:rPr>
         <w:t>ACRSent</w:t>
       </w:r>
       <w:proofErr w:type="spellEnd"/>
@@ -31,99 +49,63 @@
           <w:szCs w:val="32"/>
         </w:rPr>
       </w:pPr>
-      <w:r>
-        <w:rPr>
-          <w:rFonts w:ascii="Times New Roman" w:hAnsi="Times New Roman" w:cs="Times New Roman"/>
+    </w:p>
+    <w:p>
+      <w:pPr>
+        <w:jc w:val="center"/>
+        <w:rPr>
+          <w:rFonts w:ascii="Times New Roman" w:hAnsi="Times New Roman" w:cs="Times New Roman"/>
+          <w:b/>
           <w:sz w:val="40"/>
           <w:szCs w:val="32"/>
         </w:rPr>
-        <w:t xml:space="preserve">[Your </w:t>
-      </w:r>
-      <w:proofErr w:type="gramStart"/>
-      <w:r>
-        <w:rPr>
-          <w:rFonts w:ascii="Times New Roman" w:hAnsi="Times New Roman" w:cs="Times New Roman"/>
+      </w:pPr>
+      <w:r>
+        <w:rPr>
+          <w:rFonts w:ascii="Times New Roman" w:hAnsi="Times New Roman" w:cs="Times New Roman"/>
+          <w:b/>
           <w:sz w:val="40"/>
           <w:szCs w:val="32"/>
         </w:rPr>
-        <w:t>team</w:t>
-      </w:r>
-      <w:proofErr w:type="gramEnd"/>
-      <w:r>
-        <w:rPr>
-          <w:rFonts w:ascii="Times New Roman" w:hAnsi="Times New Roman" w:cs="Times New Roman"/>
+        <w:t xml:space="preserve">Data Science Capstone Project </w:t>
+      </w:r>
+      <w:r>
+        <w:rPr>
+          <w:rFonts w:ascii="Times New Roman" w:hAnsi="Times New Roman" w:cs="Times New Roman"/>
+          <w:b/>
           <w:sz w:val="40"/>
           <w:szCs w:val="32"/>
         </w:rPr>
-        <w:t xml:space="preserve"> name]</w:t>
-      </w:r>
-    </w:p>
-    <w:p>
-      <w:pPr>
-        <w:jc w:val="center"/>
-        <w:rPr>
-          <w:rFonts w:ascii="Times New Roman" w:hAnsi="Times New Roman" w:cs="Times New Roman"/>
+        <w:br/>
+      </w:r>
+      <w:r>
+        <w:rPr>
+          <w:rFonts w:ascii="Times New Roman" w:hAnsi="Times New Roman" w:cs="Times New Roman"/>
+          <w:b/>
           <w:sz w:val="40"/>
           <w:szCs w:val="32"/>
         </w:rPr>
-      </w:pPr>
-    </w:p>
-    <w:p>
-      <w:pPr>
-        <w:jc w:val="center"/>
+        <w:t>Data Acquisition and Pre-Processing</w:t>
+      </w:r>
+      <w:r>
         <w:rPr>
           <w:rFonts w:ascii="Times New Roman" w:hAnsi="Times New Roman" w:cs="Times New Roman"/>
           <w:b/>
           <w:sz w:val="40"/>
           <w:szCs w:val="32"/>
         </w:rPr>
-      </w:pPr>
-      <w:r>
+        <w:t xml:space="preserve"> Report</w:t>
+      </w:r>
+    </w:p>
+    <w:p>
+      <w:pPr>
+        <w:jc w:val="center"/>
         <w:rPr>
           <w:rFonts w:ascii="Times New Roman" w:hAnsi="Times New Roman" w:cs="Times New Roman"/>
           <w:b/>
           <w:sz w:val="40"/>
           <w:szCs w:val="32"/>
         </w:rPr>
-        <w:t xml:space="preserve">Data Science Capstone Project </w:t>
-      </w:r>
-      <w:r>
-        <w:rPr>
-          <w:rFonts w:ascii="Times New Roman" w:hAnsi="Times New Roman" w:cs="Times New Roman"/>
-          <w:b/>
-          <w:sz w:val="40"/>
-          <w:szCs w:val="32"/>
-        </w:rPr>
-        <w:br/>
-      </w:r>
-      <w:r>
-        <w:rPr>
-          <w:rFonts w:ascii="Times New Roman" w:hAnsi="Times New Roman" w:cs="Times New Roman"/>
-          <w:b/>
-          <w:sz w:val="40"/>
-          <w:szCs w:val="32"/>
-        </w:rPr>
-        <w:t>Data Acquisition and Pre-Processing</w:t>
-      </w:r>
-      <w:r>
-        <w:rPr>
-          <w:rFonts w:ascii="Times New Roman" w:hAnsi="Times New Roman" w:cs="Times New Roman"/>
-          <w:b/>
-          <w:sz w:val="40"/>
-          <w:szCs w:val="32"/>
-        </w:rPr>
-        <w:t xml:space="preserve"> Report</w:t>
-      </w:r>
-    </w:p>
-    <w:p>
-      <w:pPr>
-        <w:jc w:val="center"/>
-        <w:rPr>
-          <w:rFonts w:ascii="Times New Roman" w:hAnsi="Times New Roman" w:cs="Times New Roman"/>
-          <w:b/>
-          <w:sz w:val="40"/>
-          <w:szCs w:val="32"/>
-        </w:rPr>
       </w:pPr>
     </w:p>
     <w:p>
@@ -149,7 +131,23 @@
           <w:sz w:val="40"/>
           <w:szCs w:val="40"/>
         </w:rPr>
-        <w:t xml:space="preserve"> 05/06/2021</w:t>
+        <w:t xml:space="preserve"> 05/0</w:t>
+      </w:r>
+      <w:r>
+        <w:rPr>
+          <w:rFonts w:ascii="Times New Roman" w:hAnsi="Times New Roman" w:cs="Times New Roman"/>
+          <w:sz w:val="40"/>
+          <w:szCs w:val="40"/>
+        </w:rPr>
+        <w:t>9</w:t>
+      </w:r>
+      <w:r>
+        <w:rPr>
+          <w:rFonts w:ascii="Times New Roman" w:hAnsi="Times New Roman" w:cs="Times New Roman"/>
+          <w:sz w:val="40"/>
+          <w:szCs w:val="40"/>
+        </w:rPr>
+        <w:t>/2021</w:t>
       </w:r>
     </w:p>
     <w:p>
@@ -1667,13 +1665,7 @@
         <w:rPr>
           <w:rFonts w:ascii="Times New Roman" w:hAnsi="Times New Roman" w:cs="Times New Roman"/>
         </w:rPr>
-        <w:t>34,194 books in total</w:t>
-      </w:r>
-      <w:r>
-        <w:rPr>
-          <w:rFonts w:ascii="Times New Roman" w:hAnsi="Times New Roman" w:cs="Times New Roman"/>
-        </w:rPr>
-        <w:t xml:space="preserve">. </w:t>
+        <w:t xml:space="preserve">34,194 books in total. </w:t>
       </w:r>
       <w:r>
         <w:rPr>
@@ -7222,7 +7214,12 @@
 </file>
 
 <file path=customXml/item2.xml><?xml version="1.0" encoding="utf-8"?>
-<b:Sources xmlns:b="http://schemas.openxmlformats.org/officeDocument/2006/bibliography" xmlns="http://schemas.openxmlformats.org/officeDocument/2006/bibliography" SelectedStyle="\APA.XSL" StyleName="APA"/>
+<?mso-contentType ?>
+<FormTemplates xmlns="http://schemas.microsoft.com/sharepoint/v3/contenttype/forms">
+  <Display>DocumentLibraryForm</Display>
+  <Edit>DocumentLibraryForm</Edit>
+  <New>DocumentLibraryForm</New>
+</FormTemplates>
 </file>
 
 <file path=customXml/item3.xml><?xml version="1.0" encoding="utf-8"?>
@@ -7372,12 +7369,7 @@
 </file>
 
 <file path=customXml/item4.xml><?xml version="1.0" encoding="utf-8"?>
-<?mso-contentType ?>
-<FormTemplates xmlns="http://schemas.microsoft.com/sharepoint/v3/contenttype/forms">
-  <Display>DocumentLibraryForm</Display>
-  <Edit>DocumentLibraryForm</Edit>
-  <New>DocumentLibraryForm</New>
-</FormTemplates>
+<b:Sources xmlns:b="http://schemas.openxmlformats.org/officeDocument/2006/bibliography" xmlns="http://schemas.openxmlformats.org/officeDocument/2006/bibliography" SelectedStyle="\APA.XSL" StyleName="APA"/>
 </file>
 
 <file path=customXml/itemProps1.xml><?xml version="1.0" encoding="utf-8"?>
@@ -7390,9 +7382,9 @@
 </file>
 
 <file path=customXml/itemProps2.xml><?xml version="1.0" encoding="utf-8"?>
-<ds:datastoreItem xmlns:ds="http://schemas.openxmlformats.org/officeDocument/2006/customXml" ds:itemID="{780C1A11-C3F3-5A46-BF27-6BED9F9CA25F}">
+<ds:datastoreItem xmlns:ds="http://schemas.openxmlformats.org/officeDocument/2006/customXml" ds:itemID="{D7AE0E4B-8A65-4746-9D3A-AFC1390A743E}">
   <ds:schemaRefs>
-    <ds:schemaRef ds:uri="http://schemas.openxmlformats.org/officeDocument/2006/bibliography"/>
+    <ds:schemaRef ds:uri="http://schemas.microsoft.com/sharepoint/v3/contenttype/forms"/>
   </ds:schemaRefs>
 </ds:datastoreItem>
 </file>
@@ -7416,9 +7408,9 @@
 </file>
 
 <file path=customXml/itemProps4.xml><?xml version="1.0" encoding="utf-8"?>
-<ds:datastoreItem xmlns:ds="http://schemas.openxmlformats.org/officeDocument/2006/customXml" ds:itemID="{D7AE0E4B-8A65-4746-9D3A-AFC1390A743E}">
+<ds:datastoreItem xmlns:ds="http://schemas.openxmlformats.org/officeDocument/2006/customXml" ds:itemID="{780C1A11-C3F3-5A46-BF27-6BED9F9CA25F}">
   <ds:schemaRefs>
-    <ds:schemaRef ds:uri="http://schemas.microsoft.com/sharepoint/v3/contenttype/forms"/>
+    <ds:schemaRef ds:uri="http://schemas.openxmlformats.org/officeDocument/2006/bibliography"/>
   </ds:schemaRefs>
 </ds:datastoreItem>
 </file>
</xml_diff>